<commit_message>
notes on the word document
</commit_message>
<xml_diff>
--- a/assignment 2d.docx
+++ b/assignment 2d.docx
@@ -237,9 +237,11 @@
       <w:r>
         <w:t xml:space="preserve">, and </w:t>
       </w:r>
+      <w:proofErr w:type="spellStart"/>
       <w:r>
         <w:t>Javascript</w:t>
       </w:r>
+      <w:proofErr w:type="spellEnd"/>
     </w:p>
     <w:p>
       <w:pPr>
@@ -403,7 +405,14 @@
       </w:r>
       <w:r>
         <w:br/>
-        <w:t>ie, moves[0] will have the value inside of the div with id = sq0</w:t>
+      </w:r>
+      <w:proofErr w:type="spellStart"/>
+      <w:r>
+        <w:t>ie</w:t>
+      </w:r>
+      <w:proofErr w:type="spellEnd"/>
+      <w:r>
+        <w:t>, moves[0] will have the value inside of the div with id = sq0</w:t>
       </w:r>
       <w:r>
         <w:t xml:space="preserve"> as an X or an O</w:t>
@@ -413,7 +422,23 @@
       </w:r>
       <w:r>
         <w:br/>
-        <w:t>(hint: use the innerText or innerHTML property of the &lt;div&gt;</w:t>
+        <w:t xml:space="preserve">(hint: use the </w:t>
+      </w:r>
+      <w:proofErr w:type="spellStart"/>
+      <w:r>
+        <w:t>innerText</w:t>
+      </w:r>
+      <w:proofErr w:type="spellEnd"/>
+      <w:r>
+        <w:t xml:space="preserve"> or </w:t>
+      </w:r>
+      <w:proofErr w:type="spellStart"/>
+      <w:r>
+        <w:t>innerHTML</w:t>
+      </w:r>
+      <w:proofErr w:type="spellEnd"/>
+      <w:r>
+        <w:t xml:space="preserve"> property of the &lt;div&gt;</w:t>
       </w:r>
       <w:r>
         <w:t xml:space="preserve"> to get the value</w:t>
@@ -511,6 +536,7 @@
       <w:r>
         <w:t xml:space="preserve">Create an array called </w:t>
       </w:r>
+      <w:proofErr w:type="spellStart"/>
       <w:r>
         <w:rPr>
           <w:i/>
@@ -518,6 +544,7 @@
         </w:rPr>
         <w:t>winConditions</w:t>
       </w:r>
+      <w:proofErr w:type="spellEnd"/>
       <w:r>
         <w:t xml:space="preserve"> of 8 strings (based on the array) to represent the 8 possible win conditions  (3 across, 3 down, 2 diagonal),  Only put X’s and O’s in the strings.</w:t>
       </w:r>
@@ -685,23 +712,7 @@
           <w:i/>
           <w:iCs/>
         </w:rPr>
-        <w:t xml:space="preserve">the assignment must </w:t>
-      </w:r>
-      <w:proofErr w:type="gramStart"/>
-      <w:r>
-        <w:rPr>
-          <w:i/>
-          <w:iCs/>
-        </w:rPr>
-        <w:t>run</w:t>
-      </w:r>
-      <w:proofErr w:type="gramEnd"/>
-      <w:r>
-        <w:rPr>
-          <w:i/>
-          <w:iCs/>
-        </w:rPr>
-        <w:t xml:space="preserve"> online for credit.</w:t>
+        <w:t>the assignment must run online for credit.</w:t>
       </w:r>
     </w:p>
     <w:p>
@@ -762,7 +773,27 @@
     <w:p/>
     <w:p>
       <w:r>
-        <w:t>URL for ttt5.html working online ____________________________________________</w:t>
+        <w:t>URL for ttt5.html working online</w:t>
+      </w:r>
+      <w:r>
+        <w:t xml:space="preserve">: </w:t>
+      </w:r>
+      <w:r>
+        <w:t xml:space="preserve"> </w:t>
+      </w:r>
+      <w:hyperlink r:id="rId8" w:history="1">
+        <w:r>
+          <w:rPr>
+            <w:rStyle w:val="Hyperlink"/>
+          </w:rPr>
+          <w:t>https://pochat.github.io/tic-tac-toe/ttt_v5.html</w:t>
+        </w:r>
+      </w:hyperlink>
+      <w:r>
+        <w:t xml:space="preserve"> </w:t>
+      </w:r>
+      <w:r>
+        <w:t>___________________________________________</w:t>
       </w:r>
       <w:r>
         <w:br/>
@@ -796,10 +827,286 @@
         <w:t>Be specific.</w:t>
       </w:r>
     </w:p>
-    <w:p/>
+    <w:p>
+      <w:pPr>
+        <w:rPr>
+          <w:color w:val="0070C0"/>
+        </w:rPr>
+      </w:pPr>
+      <w:r>
+        <w:rPr>
+          <w:color w:val="0070C0"/>
+        </w:rPr>
+        <w:t>I wasn’t sure why we needed to use map</w:t>
+      </w:r>
+      <w:r>
+        <w:rPr>
+          <w:color w:val="0070C0"/>
+        </w:rPr>
+        <w:t xml:space="preserve"> for the assignment because it could be solved in other ways</w:t>
+      </w:r>
+      <w:r>
+        <w:rPr>
+          <w:color w:val="0070C0"/>
+        </w:rPr>
+        <w:t xml:space="preserve">, </w:t>
+      </w:r>
+      <w:r>
+        <w:rPr>
+          <w:color w:val="0070C0"/>
+        </w:rPr>
+        <w:t>yet</w:t>
+      </w:r>
+      <w:r>
+        <w:rPr>
+          <w:color w:val="0070C0"/>
+        </w:rPr>
+        <w:t xml:space="preserve"> after a few tests I realized the for loop creating the </w:t>
+      </w:r>
+      <w:proofErr w:type="spellStart"/>
+      <w:r>
+        <w:rPr>
+          <w:color w:val="0070C0"/>
+        </w:rPr>
+        <w:t>divs</w:t>
+      </w:r>
+      <w:proofErr w:type="spellEnd"/>
+      <w:r>
+        <w:rPr>
+          <w:color w:val="0070C0"/>
+        </w:rPr>
+        <w:t xml:space="preserve"> </w:t>
+      </w:r>
+      <w:r>
+        <w:rPr>
+          <w:color w:val="0070C0"/>
+        </w:rPr>
+        <w:t>did not make them</w:t>
+      </w:r>
+      <w:r>
+        <w:rPr>
+          <w:color w:val="0070C0"/>
+        </w:rPr>
+        <w:t xml:space="preserve"> array. So, that was the reason to use </w:t>
+      </w:r>
+      <w:proofErr w:type="gramStart"/>
+      <w:r>
+        <w:rPr>
+          <w:color w:val="0070C0"/>
+        </w:rPr>
+        <w:t>map(</w:t>
+      </w:r>
+      <w:proofErr w:type="gramEnd"/>
+      <w:r>
+        <w:rPr>
+          <w:color w:val="0070C0"/>
+        </w:rPr>
+        <w:t>).</w:t>
+      </w:r>
+    </w:p>
+    <w:p>
+      <w:pPr>
+        <w:rPr>
+          <w:color w:val="0070C0"/>
+        </w:rPr>
+      </w:pPr>
+      <w:r>
+        <w:rPr>
+          <w:color w:val="0070C0"/>
+        </w:rPr>
+        <w:t xml:space="preserve">Understanding </w:t>
+      </w:r>
+      <w:proofErr w:type="gramStart"/>
+      <w:r>
+        <w:rPr>
+          <w:color w:val="0070C0"/>
+        </w:rPr>
+        <w:t>the .map</w:t>
+      </w:r>
+      <w:proofErr w:type="gramEnd"/>
+      <w:r>
+        <w:rPr>
+          <w:color w:val="0070C0"/>
+        </w:rPr>
+        <w:t xml:space="preserve"> function took me a while. I </w:t>
+      </w:r>
+      <w:r>
+        <w:rPr>
+          <w:color w:val="0070C0"/>
+        </w:rPr>
+        <w:t>performed</w:t>
+      </w:r>
+      <w:r>
+        <w:rPr>
+          <w:color w:val="0070C0"/>
+        </w:rPr>
+        <w:t xml:space="preserve"> separate tests to map arrays and realize</w:t>
+      </w:r>
+      <w:r>
+        <w:rPr>
+          <w:color w:val="0070C0"/>
+        </w:rPr>
+        <w:t>d</w:t>
+      </w:r>
+      <w:r>
+        <w:rPr>
+          <w:color w:val="0070C0"/>
+        </w:rPr>
+        <w:t xml:space="preserve"> </w:t>
+      </w:r>
+      <w:proofErr w:type="gramStart"/>
+      <w:r>
+        <w:rPr>
+          <w:color w:val="0070C0"/>
+        </w:rPr>
+        <w:t>that .map</w:t>
+      </w:r>
+      <w:proofErr w:type="gramEnd"/>
+      <w:r>
+        <w:rPr>
+          <w:color w:val="0070C0"/>
+        </w:rPr>
+        <w:t xml:space="preserve"> doesn’t</w:t>
+      </w:r>
+      <w:r>
+        <w:rPr>
+          <w:color w:val="0070C0"/>
+        </w:rPr>
+        <w:t xml:space="preserve"> work</w:t>
+      </w:r>
+      <w:r>
+        <w:rPr>
+          <w:color w:val="0070C0"/>
+        </w:rPr>
+        <w:t xml:space="preserve"> with empty arrays. I also tried to call function</w:t>
+      </w:r>
+      <w:r>
+        <w:rPr>
+          <w:color w:val="0070C0"/>
+        </w:rPr>
+        <w:t>s</w:t>
+      </w:r>
+      <w:r>
+        <w:rPr>
+          <w:color w:val="0070C0"/>
+        </w:rPr>
+        <w:t xml:space="preserve"> </w:t>
+      </w:r>
+      <w:proofErr w:type="gramStart"/>
+      <w:r>
+        <w:rPr>
+          <w:color w:val="0070C0"/>
+        </w:rPr>
+        <w:t>within .map</w:t>
+      </w:r>
+      <w:proofErr w:type="gramEnd"/>
+      <w:r>
+        <w:rPr>
+          <w:color w:val="0070C0"/>
+        </w:rPr>
+        <w:t xml:space="preserve">, such as example = </w:t>
+      </w:r>
+      <w:proofErr w:type="spellStart"/>
+      <w:r>
+        <w:rPr>
+          <w:color w:val="0070C0"/>
+        </w:rPr>
+        <w:t>do</w:t>
+      </w:r>
+      <w:r>
+        <w:rPr>
+          <w:color w:val="0070C0"/>
+        </w:rPr>
+        <w:t>S</w:t>
+      </w:r>
+      <w:r>
+        <w:rPr>
+          <w:color w:val="0070C0"/>
+        </w:rPr>
+        <w:t>omething.map</w:t>
+      </w:r>
+      <w:proofErr w:type="spellEnd"/>
+      <w:r>
+        <w:rPr>
+          <w:color w:val="0070C0"/>
+        </w:rPr>
+        <w:t>(</w:t>
+      </w:r>
+      <w:proofErr w:type="spellStart"/>
+      <w:proofErr w:type="gramStart"/>
+      <w:r>
+        <w:rPr>
+          <w:color w:val="0070C0"/>
+        </w:rPr>
+        <w:t>pushToArray</w:t>
+      </w:r>
+      <w:proofErr w:type="spellEnd"/>
+      <w:r>
+        <w:rPr>
+          <w:color w:val="0070C0"/>
+        </w:rPr>
+        <w:t>(</w:t>
+      </w:r>
+      <w:proofErr w:type="gramEnd"/>
+      <w:r>
+        <w:rPr>
+          <w:color w:val="0070C0"/>
+        </w:rPr>
+        <w:t xml:space="preserve">)), but it </w:t>
+      </w:r>
+      <w:r>
+        <w:rPr>
+          <w:color w:val="0070C0"/>
+        </w:rPr>
+        <w:t>didn’t work excep</w:t>
+      </w:r>
+      <w:r>
+        <w:rPr>
+          <w:color w:val="0070C0"/>
+        </w:rPr>
+        <w:t>t that</w:t>
+      </w:r>
+      <w:r>
+        <w:rPr>
+          <w:color w:val="0070C0"/>
+        </w:rPr>
+        <w:t xml:space="preserve"> if the function was invoked earlier, but the</w:t>
+      </w:r>
+      <w:r>
+        <w:rPr>
+          <w:color w:val="0070C0"/>
+        </w:rPr>
+        <w:t>n the</w:t>
+      </w:r>
+      <w:r>
+        <w:rPr>
+          <w:color w:val="0070C0"/>
+        </w:rPr>
+        <w:t xml:space="preserve"> function was called twice</w:t>
+      </w:r>
+      <w:r>
+        <w:rPr>
+          <w:color w:val="0070C0"/>
+        </w:rPr>
+        <w:t xml:space="preserve">. </w:t>
+      </w:r>
+    </w:p>
+    <w:p>
+      <w:pPr>
+        <w:rPr>
+          <w:color w:val="0070C0"/>
+        </w:rPr>
+      </w:pPr>
+      <w:r>
+        <w:rPr>
+          <w:color w:val="0070C0"/>
+        </w:rPr>
+        <w:t>I still need to practice more. I start the project with clarity, but along the way I get confused, forcing me to do several passes to the entire code, until I regain clarity.</w:t>
+      </w:r>
+    </w:p>
     <w:p/>
     <w:sectPr>
-      <w:footerReference w:type="default" r:id="rId8"/>
+      <w:footerReference w:type="default" r:id="rId9"/>
       <w:pgSz w:w="12240" w:h="15840" w:code="1"/>
       <w:pgMar w:top="864" w:right="1008" w:bottom="1152" w:left="1008" w:header="720" w:footer="864" w:gutter="0"/>
       <w:cols w:space="720"/>

</xml_diff>